<commit_message>
Iteration 4: Completed Documentation
All documentation finished
</commit_message>
<xml_diff>
--- a/Iterations/Iteration5/Plan.docx
+++ b/Iterations/Iteration5/Plan.docx
@@ -104,6 +104,69 @@
         </w:rPr>
         <w:t xml:space="preserve">of Complete System </w:t>
       </w:r>
+    </w:p>
+    <w:p>
+      <w:pPr>
+        <w:rPr>
+          <w:lang w:val="en-NZ"/>
+        </w:rPr>
+      </w:pPr>
+      <w:r>
+        <w:rPr>
+          <w:noProof/>
+          <w:lang w:val="en-NZ"/>
+        </w:rPr>
+        <w:drawing>
+          <wp:inline distT="0" distB="0" distL="0" distR="0" wp14:anchorId="5001F0B8" wp14:editId="4D6BB50D">
+            <wp:extent cx="4739151" cy="4339087"/>
+            <wp:effectExtent l="0" t="0" r="4445" b="4445"/>
+            <wp:docPr id="3" name="Picture 3"/>
+            <wp:cNvGraphicFramePr>
+              <a:graphicFrameLocks xmlns:a="http://schemas.openxmlformats.org/drawingml/2006/main" noChangeAspect="1"/>
+            </wp:cNvGraphicFramePr>
+            <a:graphic xmlns:a="http://schemas.openxmlformats.org/drawingml/2006/main">
+              <a:graphicData uri="http://schemas.openxmlformats.org/drawingml/2006/picture">
+                <pic:pic xmlns:pic="http://schemas.openxmlformats.org/drawingml/2006/picture">
+                  <pic:nvPicPr>
+                    <pic:cNvPr id="0" name="Picture 3"/>
+                    <pic:cNvPicPr>
+                      <a:picLocks noChangeAspect="1" noChangeArrowheads="1"/>
+                    </pic:cNvPicPr>
+                  </pic:nvPicPr>
+                  <pic:blipFill>
+                    <a:blip r:embed="rId8" cstate="print">
+                      <a:extLst>
+                        <a:ext uri="{28A0092B-C50C-407E-A947-70E740481C1C}">
+                          <a14:useLocalDpi xmlns:a14="http://schemas.microsoft.com/office/drawing/2010/main" val="0"/>
+                        </a:ext>
+                      </a:extLst>
+                    </a:blip>
+                    <a:srcRect/>
+                    <a:stretch>
+                      <a:fillRect/>
+                    </a:stretch>
+                  </pic:blipFill>
+                  <pic:spPr bwMode="auto">
+                    <a:xfrm>
+                      <a:off x="0" y="0"/>
+                      <a:ext cx="4755497" cy="4354053"/>
+                    </a:xfrm>
+                    <a:prstGeom prst="rect">
+                      <a:avLst/>
+                    </a:prstGeom>
+                    <a:noFill/>
+                    <a:ln>
+                      <a:noFill/>
+                    </a:ln>
+                  </pic:spPr>
+                </pic:pic>
+              </a:graphicData>
+            </a:graphic>
+          </wp:inline>
+        </w:drawing>
+      </w:r>
+      <w:bookmarkStart w:id="0" w:name="_GoBack"/>
+      <w:bookmarkEnd w:id="0"/>
     </w:p>
     <w:p>
       <w:pPr>
@@ -1141,15 +1204,21 @@
               <w:rPr>
                 <w:lang w:val="en-NZ"/>
               </w:rPr>
-              <w:t xml:space="preserve"> ( check verification subfolder</w:t>
-            </w:r>
-            <w:bookmarkStart w:id="0" w:name="_GoBack"/>
-            <w:bookmarkEnd w:id="0"/>
-            <w:r>
-              <w:rPr>
-                <w:lang w:val="en-NZ"/>
-              </w:rPr>
-              <w:t>)</w:t>
+              <w:t xml:space="preserve"> </w:t>
+            </w:r>
+            <w:proofErr w:type="gramStart"/>
+            <w:r>
+              <w:rPr>
+                <w:lang w:val="en-NZ"/>
+              </w:rPr>
+              <w:t>( check</w:t>
+            </w:r>
+            <w:proofErr w:type="gramEnd"/>
+            <w:r>
+              <w:rPr>
+                <w:lang w:val="en-NZ"/>
+              </w:rPr>
+              <w:t xml:space="preserve"> verification subfolder)</w:t>
             </w:r>
           </w:p>
         </w:tc>
@@ -1261,6 +1330,7 @@
         <w:pStyle w:val="Heading2"/>
       </w:pPr>
       <w:r>
+        <w:lastRenderedPageBreak/>
         <w:t>Standard JS Log</w:t>
       </w:r>
     </w:p>
@@ -1293,6 +1363,73 @@
       </w:r>
     </w:p>
     <w:p>
+      <w:r>
+        <w:rPr>
+          <w:noProof/>
+        </w:rPr>
+        <w:drawing>
+          <wp:anchor distT="0" distB="0" distL="114300" distR="114300" simplePos="0" relativeHeight="251658240" behindDoc="0" locked="0" layoutInCell="1" allowOverlap="1" wp14:anchorId="7100DD2A" wp14:editId="7BCB7F8A">
+            <wp:simplePos x="0" y="0"/>
+            <wp:positionH relativeFrom="column">
+              <wp:posOffset>0</wp:posOffset>
+            </wp:positionH>
+            <wp:positionV relativeFrom="paragraph">
+              <wp:posOffset>1546225</wp:posOffset>
+            </wp:positionV>
+            <wp:extent cx="6374765" cy="6796405"/>
+            <wp:effectExtent l="0" t="0" r="6985" b="4445"/>
+            <wp:wrapSquare wrapText="bothSides"/>
+            <wp:docPr id="2" name="Picture 2"/>
+            <wp:cNvGraphicFramePr>
+              <a:graphicFrameLocks xmlns:a="http://schemas.openxmlformats.org/drawingml/2006/main" noChangeAspect="1"/>
+            </wp:cNvGraphicFramePr>
+            <a:graphic xmlns:a="http://schemas.openxmlformats.org/drawingml/2006/main">
+              <a:graphicData uri="http://schemas.openxmlformats.org/drawingml/2006/picture">
+                <pic:pic xmlns:pic="http://schemas.openxmlformats.org/drawingml/2006/picture">
+                  <pic:nvPicPr>
+                    <pic:cNvPr id="1" name=""/>
+                    <pic:cNvPicPr/>
+                  </pic:nvPicPr>
+                  <pic:blipFill rotWithShape="1">
+                    <a:blip r:embed="rId9">
+                      <a:extLst>
+                        <a:ext uri="{28A0092B-C50C-407E-A947-70E740481C1C}">
+                          <a14:useLocalDpi xmlns:a14="http://schemas.microsoft.com/office/drawing/2010/main" val="0"/>
+                        </a:ext>
+                      </a:extLst>
+                    </a:blip>
+                    <a:srcRect t="14115" b="16008"/>
+                    <a:stretch/>
+                  </pic:blipFill>
+                  <pic:spPr bwMode="auto">
+                    <a:xfrm>
+                      <a:off x="0" y="0"/>
+                      <a:ext cx="6374765" cy="6796405"/>
+                    </a:xfrm>
+                    <a:prstGeom prst="rect">
+                      <a:avLst/>
+                    </a:prstGeom>
+                    <a:ln>
+                      <a:noFill/>
+                    </a:ln>
+                    <a:extLst>
+                      <a:ext uri="{53640926-AAD7-44D8-BBD7-CCE9431645EC}">
+                        <a14:shadowObscured xmlns:a14="http://schemas.microsoft.com/office/drawing/2010/main"/>
+                      </a:ext>
+                    </a:extLst>
+                  </pic:spPr>
+                </pic:pic>
+              </a:graphicData>
+            </a:graphic>
+            <wp14:sizeRelH relativeFrom="margin">
+              <wp14:pctWidth>0</wp14:pctWidth>
+            </wp14:sizeRelH>
+            <wp14:sizeRelV relativeFrom="margin">
+              <wp14:pctHeight>0</wp14:pctHeight>
+            </wp14:sizeRelV>
+          </wp:anchor>
+        </w:drawing>
+      </w:r>
       <w:r>
         <w:rPr>
           <w:noProof/>
@@ -1313,7 +1450,7 @@
                     <pic:cNvPicPr/>
                   </pic:nvPicPr>
                   <pic:blipFill>
-                    <a:blip r:embed="rId8"/>
+                    <a:blip r:embed="rId10"/>
                     <a:stretch>
                       <a:fillRect/>
                     </a:stretch>
@@ -1333,31 +1470,24 @@
           </wp:inline>
         </w:drawing>
       </w:r>
+      <w:r>
+        <w:rPr>
+          <w:color w:val="00B0F0"/>
+          <w:sz w:val="32"/>
+        </w:rPr>
+        <w:t>Wireframe</w:t>
+      </w:r>
     </w:p>
     <w:p>
       <w:pPr>
         <w:pStyle w:val="Heading2"/>
       </w:pPr>
-      <w:r>
-        <w:t>Pseudocode</w:t>
-      </w:r>
-      <w:r>
-        <w:t>:</w:t>
-      </w:r>
     </w:p>
     <w:p>
       <w:pPr>
         <w:pStyle w:val="Heading2"/>
       </w:pPr>
       <w:r>
-        <w:t xml:space="preserve"> </w:t>
-      </w:r>
-    </w:p>
-    <w:p>
-      <w:pPr>
-        <w:pStyle w:val="Heading2"/>
-      </w:pPr>
-      <w:r>
         <w:t>Review:</w:t>
       </w:r>
     </w:p>
@@ -1381,7 +1511,6 @@
     </w:p>
     <w:p>
       <w:r>
-        <w:lastRenderedPageBreak/>
         <w:t xml:space="preserve">It seems these issues are a result of improper analysis of html box theory. This maybe a result of the hierarchy being compromised because of dynamic generation, whereas standard html is more easily visible and analyzable. </w:t>
       </w:r>
     </w:p>
@@ -1419,7 +1548,7 @@
       </w:r>
     </w:p>
     <w:sectPr>
-      <w:headerReference w:type="default" r:id="rId9"/>
+      <w:headerReference w:type="default" r:id="rId11"/>
       <w:pgSz w:w="11906" w:h="16838" w:code="9"/>
       <w:pgMar w:top="720" w:right="720" w:bottom="720" w:left="720" w:header="708" w:footer="708" w:gutter="0"/>
       <w:cols w:space="708"/>
@@ -2633,7 +2762,7 @@
 </file>
 
 <file path=customXml/itemProps1.xml><?xml version="1.0" encoding="utf-8"?>
-<ds:datastoreItem xmlns:ds="http://schemas.openxmlformats.org/officeDocument/2006/customXml" ds:itemID="{8D925AA0-E0C3-40D9-A8A3-62E82B2873B5}">
+<ds:datastoreItem xmlns:ds="http://schemas.openxmlformats.org/officeDocument/2006/customXml" ds:itemID="{3B3A33DC-15C9-4FC8-9CC5-C1806E213E17}">
   <ds:schemaRefs>
     <ds:schemaRef ds:uri="http://schemas.openxmlformats.org/officeDocument/2006/bibliography"/>
   </ds:schemaRefs>

</xml_diff>

<commit_message>
Final Fixes before submission
last few standard js and documentation weaks
</commit_message>
<xml_diff>
--- a/Iterations/Iteration5/Plan.docx
+++ b/Iterations/Iteration5/Plan.docx
@@ -1144,6 +1144,11 @@
       <w:r>
         <w:t xml:space="preserve"> </w:t>
       </w:r>
+      <w:r>
+        <w:t>Another global variable warning is there, but it is because it is defined as a read only global variable.</w:t>
+      </w:r>
+      <w:bookmarkStart w:id="0" w:name="_GoBack"/>
+      <w:bookmarkEnd w:id="0"/>
     </w:p>
     <w:p>
       <w:r>
@@ -1157,16 +1162,15 @@
       </w:r>
     </w:p>
     <w:p>
-      <w:bookmarkStart w:id="0" w:name="_GoBack"/>
       <w:r>
         <w:rPr>
           <w:noProof/>
         </w:rPr>
         <w:lastRenderedPageBreak/>
         <w:drawing>
-          <wp:inline distT="0" distB="0" distL="0" distR="0" wp14:anchorId="448CAE42" wp14:editId="721EE303">
-            <wp:extent cx="6645910" cy="991235"/>
-            <wp:effectExtent l="0" t="0" r="2540" b="0"/>
+          <wp:inline distT="0" distB="0" distL="0" distR="0" wp14:anchorId="265CB374" wp14:editId="6A7F3235">
+            <wp:extent cx="6645910" cy="1022350"/>
+            <wp:effectExtent l="0" t="0" r="2540" b="6350"/>
             <wp:docPr id="1" name="Picture 1"/>
             <wp:cNvGraphicFramePr>
               <a:graphicFrameLocks xmlns:a="http://schemas.openxmlformats.org/drawingml/2006/main" noChangeAspect="1"/>
@@ -1187,7 +1191,7 @@
                   <pic:spPr>
                     <a:xfrm>
                       <a:off x="0" y="0"/>
-                      <a:ext cx="6645910" cy="991235"/>
+                      <a:ext cx="6645910" cy="1022350"/>
                     </a:xfrm>
                     <a:prstGeom prst="rect">
                       <a:avLst/>
@@ -1199,7 +1203,6 @@
           </wp:inline>
         </w:drawing>
       </w:r>
-      <w:bookmarkEnd w:id="0"/>
     </w:p>
     <w:p>
       <w:pPr>
@@ -2547,7 +2550,7 @@
 </file>
 
 <file path=customXml/itemProps1.xml><?xml version="1.0" encoding="utf-8"?>
-<ds:datastoreItem xmlns:ds="http://schemas.openxmlformats.org/officeDocument/2006/customXml" ds:itemID="{0F53157D-2E9C-4C95-B169-A6C8F07F6E2A}">
+<ds:datastoreItem xmlns:ds="http://schemas.openxmlformats.org/officeDocument/2006/customXml" ds:itemID="{C7356C3C-1C6F-43CA-B676-99CEA2C89039}">
   <ds:schemaRefs>
     <ds:schemaRef ds:uri="http://schemas.openxmlformats.org/officeDocument/2006/bibliography"/>
   </ds:schemaRefs>

</xml_diff>